<commit_message>
Automate steps for generating the model.tar.gz file
</commit_message>
<xml_diff>
--- a/Fine-tuning-instructions-plus-AWS-inferencing.docx
+++ b/Fine-tuning-instructions-plus-AWS-inferencing.docx
@@ -80,13 +80,7 @@
         <w:spacing w:after="0"/>
       </w:pPr>
       <w:r>
-        <w:t xml:space="preserve">Save fine-tuned model </w:t>
-      </w:r>
-      <w:r>
-        <w:t>(as a tar.gz file)</w:t>
-      </w:r>
-      <w:r>
-        <w:t xml:space="preserve"> and transfer to an S3 bucket </w:t>
+        <w:t xml:space="preserve">Save fine-tuned model (as a tar.gz file) and transfer to an S3 bucket </w:t>
       </w:r>
     </w:p>
     <w:p>
@@ -179,87 +173,33 @@
           <w:ilvl w:val="0"/>
           <w:numId w:val="1"/>
         </w:numPr>
-        <w:rPr>
-          <w:lang w:val="en-US"/>
-        </w:rPr>
-      </w:pPr>
-      <w:r>
-        <w:rPr>
-          <w:lang w:val="en-US"/>
-        </w:rPr>
-        <w:t>Download .json</w:t>
-      </w:r>
-      <w:r>
-        <w:rPr>
-          <w:lang w:val="en-US"/>
-        </w:rPr>
-        <w:t>, tokenizer</w:t>
-      </w:r>
-      <w:r>
-        <w:rPr>
-          <w:lang w:val="en-US"/>
-        </w:rPr>
-        <w:t xml:space="preserve"> and model.safetensors file</w:t>
-      </w:r>
-      <w:r>
-        <w:rPr>
-          <w:lang w:val="en-US"/>
-        </w:rPr>
-        <w:t>s</w:t>
-      </w:r>
-      <w:r>
-        <w:rPr>
-          <w:lang w:val="en-US"/>
-        </w:rPr>
-        <w:t xml:space="preserve"> from Google Colab</w:t>
-      </w:r>
-      <w:r>
-        <w:rPr>
-          <w:lang w:val="en-US"/>
-        </w:rPr>
-        <w:t xml:space="preserve"> and save it into a local ‘model’ folder</w:t>
-      </w:r>
-    </w:p>
-    <w:p>
-      <w:pPr>
-        <w:pStyle w:val="ListParagraph"/>
-        <w:numPr>
-          <w:ilvl w:val="0"/>
-          <w:numId w:val="1"/>
-        </w:numPr>
-        <w:rPr>
-          <w:lang w:val="en-US"/>
-        </w:rPr>
-      </w:pPr>
-      <w:r>
-        <w:rPr>
-          <w:lang w:val="en-US"/>
-        </w:rPr>
-        <w:t xml:space="preserve">Use command line to create a </w:t>
-      </w:r>
-      <w:r>
-        <w:t>.tar.gz</w:t>
-      </w:r>
-      <w:r>
-        <w:t xml:space="preserve"> archive from my local model folder</w:t>
-      </w:r>
-    </w:p>
-    <w:p>
-      <w:pPr>
-        <w:pStyle w:val="ListParagraph"/>
-        <w:numPr>
-          <w:ilvl w:val="1"/>
-          <w:numId w:val="1"/>
-        </w:numPr>
-        <w:rPr>
-          <w:lang w:val="en-US"/>
-        </w:rPr>
-      </w:pPr>
-      <w:r>
-        <w:rPr>
-          <w:lang w:val="en-US"/>
-        </w:rPr>
-        <w:t>tar -czvf model.tar.gz -C /path/to/your/model/directory .</w:t>
+      </w:pPr>
+      <w:r>
+        <w:rPr>
+          <w:lang w:val="en-US"/>
+        </w:rPr>
+        <w:t xml:space="preserve">Download </w:t>
+      </w:r>
+      <w:r>
+        <w:rPr>
+          <w:lang w:val="en-US"/>
+        </w:rPr>
+        <w:t xml:space="preserve">the </w:t>
+      </w:r>
+      <w:r>
+        <w:t>model.tar.gz</w:t>
+      </w:r>
+      <w:r>
+        <w:rPr>
+          <w:lang w:val="en-US"/>
+        </w:rPr>
+        <w:t xml:space="preserve"> file (which contains the model tensors/weights, and tokenizer settings) from </w:t>
+      </w:r>
+      <w:r>
+        <w:rPr>
+          <w:lang w:val="en-US"/>
+        </w:rPr>
+        <w:t>your training instance or from Google Drive (if mounted)</w:t>
       </w:r>
     </w:p>
     <w:p>
@@ -290,14 +230,7 @@
           <w:b/>
           <w:bCs/>
         </w:rPr>
-        <w:t xml:space="preserve"> Transformers models in SageMaker for inference</w:t>
-      </w:r>
-      <w:r>
-        <w:rPr>
-          <w:b/>
-          <w:bCs/>
-        </w:rPr>
-        <w:t xml:space="preserve"> </w:t>
+        <w:t xml:space="preserve"> Transformers models in SageMaker for inference </w:t>
       </w:r>
       <w:r>
         <w:rPr>

</xml_diff>